<commit_message>
added x and y axis lables, fixed tooltip, changed font, made scalable on screen reload
</commit_message>
<xml_diff>
--- a/INTERVIEW_PREP/TAKE_HOME_PROJECTS/WIKIPEDIA_VIEWER/WIKI_VIEWER.docx
+++ b/INTERVIEW_PREP/TAKE_HOME_PROJECTS/WIKIPEDIA_VIEWER/WIKI_VIEWER.docx
@@ -171,105 +171,225 @@
         <w:pStyle w:val="Heading3"/>
         <w:spacing w:before="0"/>
         <w:rPr>
+          <w:rFonts w:asciiTheme="minorHAnsi" w:eastAsia="Times New Roman" w:hAnsiTheme="minorHAnsi" w:cs="Times New Roman"/>
+          <w:sz w:val="20"/>
+          <w:szCs w:val="20"/>
+          <w:lang w:val="en-CA"/>
+        </w:rPr>
+      </w:pPr>
+      <w:r>
+        <w:rPr>
+          <w:rFonts w:asciiTheme="minorHAnsi" w:eastAsia="Times New Roman" w:hAnsiTheme="minorHAnsi" w:cs="Times New Roman"/>
+          <w:sz w:val="20"/>
+          <w:szCs w:val="20"/>
+          <w:lang w:val="en-CA"/>
+        </w:rPr>
+        <w:t>API</w:t>
+      </w:r>
+    </w:p>
+    <w:p/>
+    <w:p>
+      <w:pPr>
+        <w:pStyle w:val="Heading4"/>
+        <w:spacing w:before="0"/>
+      </w:pPr>
+      <w:proofErr w:type="spellStart"/>
+      <w:proofErr w:type="gramStart"/>
+      <w:r>
+        <w:t>allpages</w:t>
+      </w:r>
+      <w:proofErr w:type="spellEnd"/>
+      <w:proofErr w:type="gramEnd"/>
+    </w:p>
+    <w:p>
+      <w:r>
+        <w:t>https://en.wikipedia.org/w/api.php</w:t>
+      </w:r>
+      <w:proofErr w:type="gramStart"/>
+      <w:r>
+        <w:t>?action</w:t>
+      </w:r>
+      <w:proofErr w:type="gramEnd"/>
+      <w:r>
+        <w:t>=query&amp;list=allpages&amp;apfrom=cats&amp;format=json</w:t>
+      </w:r>
+    </w:p>
+    <w:p>
+      <w:pPr>
+        <w:rPr>
+          <w:rFonts w:eastAsia="Times New Roman" w:cs="Times New Roman"/>
+          <w:sz w:val="20"/>
+          <w:szCs w:val="20"/>
+          <w:lang w:val="en-CA"/>
+        </w:rPr>
+      </w:pPr>
+      <w:r>
+        <w:rPr>
+          <w:rFonts w:eastAsia="Times New Roman" w:cs="Times New Roman"/>
+          <w:sz w:val="20"/>
+          <w:szCs w:val="20"/>
+          <w:lang w:val="en-CA"/>
+        </w:rPr>
+        <w:t>- Use list=</w:t>
+      </w:r>
+      <w:proofErr w:type="spellStart"/>
+      <w:r>
+        <w:rPr>
+          <w:rFonts w:eastAsia="Times New Roman" w:cs="Times New Roman"/>
+          <w:sz w:val="20"/>
+          <w:szCs w:val="20"/>
+          <w:lang w:val="en-CA"/>
+        </w:rPr>
+        <w:t>allpages</w:t>
+      </w:r>
+      <w:proofErr w:type="spellEnd"/>
+    </w:p>
+    <w:p>
+      <w:pPr>
+        <w:rPr>
+          <w:rFonts w:eastAsia="Times New Roman" w:cs="Times New Roman"/>
+          <w:sz w:val="20"/>
+          <w:szCs w:val="20"/>
+          <w:lang w:val="en-CA"/>
+        </w:rPr>
+      </w:pPr>
+      <w:r>
+        <w:rPr>
+          <w:rFonts w:eastAsia="Times New Roman" w:cs="Times New Roman"/>
+          <w:sz w:val="20"/>
+          <w:szCs w:val="20"/>
+          <w:lang w:val="en-CA"/>
+        </w:rPr>
+        <w:t>- Use parameter ‘</w:t>
+      </w:r>
+      <w:proofErr w:type="spellStart"/>
+      <w:r>
+        <w:rPr>
+          <w:rFonts w:eastAsia="Times New Roman" w:cs="Times New Roman"/>
+          <w:sz w:val="20"/>
+          <w:szCs w:val="20"/>
+          <w:lang w:val="en-CA"/>
+        </w:rPr>
+        <w:t>apfrom</w:t>
+      </w:r>
+      <w:proofErr w:type="spellEnd"/>
+      <w:r>
+        <w:rPr>
+          <w:rFonts w:eastAsia="Times New Roman" w:cs="Times New Roman"/>
+          <w:sz w:val="20"/>
+          <w:szCs w:val="20"/>
+          <w:lang w:val="en-CA"/>
+        </w:rPr>
+        <w:t xml:space="preserve">’ to put the search term </w:t>
+      </w:r>
+    </w:p>
+    <w:p>
+      <w:pPr>
+        <w:rPr>
+          <w:rFonts w:eastAsia="Times New Roman" w:cs="Times New Roman"/>
+          <w:sz w:val="20"/>
+          <w:szCs w:val="20"/>
+          <w:lang w:val="en-CA"/>
+        </w:rPr>
+      </w:pPr>
+    </w:p>
+    <w:p>
+      <w:pPr>
+        <w:pStyle w:val="Heading4"/>
+        <w:spacing w:before="0"/>
+        <w:rPr>
+          <w:rFonts w:eastAsia="Times New Roman" w:cs="Times New Roman"/>
+          <w:sz w:val="20"/>
+          <w:szCs w:val="20"/>
+          <w:lang w:val="en-CA"/>
+        </w:rPr>
+      </w:pPr>
+      <w:proofErr w:type="gramStart"/>
+      <w:r>
+        <w:rPr>
+          <w:rFonts w:eastAsia="Times New Roman" w:cs="Times New Roman"/>
+          <w:sz w:val="20"/>
+          <w:szCs w:val="20"/>
+          <w:lang w:val="en-CA"/>
+        </w:rPr>
+        <w:t>search</w:t>
+      </w:r>
+      <w:proofErr w:type="gramEnd"/>
+    </w:p>
+    <w:p>
+      <w:pPr>
+        <w:rPr>
           <w:rFonts w:ascii="Times New Roman" w:eastAsia="Times New Roman" w:hAnsi="Times New Roman" w:cs="Times New Roman"/>
           <w:sz w:val="20"/>
           <w:szCs w:val="20"/>
           <w:lang w:val="en-CA"/>
         </w:rPr>
       </w:pPr>
-      <w:r>
-        <w:rPr>
-          <w:rFonts w:ascii="Times New Roman" w:eastAsia="Times New Roman" w:hAnsi="Times New Roman" w:cs="Times New Roman"/>
-          <w:sz w:val="20"/>
-          <w:szCs w:val="20"/>
-          <w:lang w:val="en-CA"/>
-        </w:rPr>
-        <w:t>API</w:t>
+      <w:hyperlink r:id="rId9" w:history="1">
+        <w:r>
+          <w:rPr>
+            <w:rFonts w:ascii="Times New Roman" w:eastAsia="Times New Roman" w:hAnsi="Times New Roman" w:cs="Times New Roman"/>
+            <w:color w:val="0000FF"/>
+            <w:sz w:val="20"/>
+            <w:szCs w:val="20"/>
+            <w:u w:val="single"/>
+            <w:lang w:val="en-CA"/>
+          </w:rPr>
+          <w:t>https://www.mediawiki.org/wiki/API:Search</w:t>
+        </w:r>
+      </w:hyperlink>
+    </w:p>
+    <w:p>
+      <w:r>
+        <w:t xml:space="preserve">API </w:t>
+      </w:r>
+      <w:r>
+        <w:sym w:font="Wingdings" w:char="F0E0"/>
+      </w:r>
+      <w:r>
+        <w:t xml:space="preserve"> </w:t>
+      </w:r>
+      <w:r>
+        <w:t>https://en.wikipedia.org/w/api.php</w:t>
+      </w:r>
+      <w:proofErr w:type="gramStart"/>
+      <w:r>
+        <w:t>?action</w:t>
+      </w:r>
+      <w:proofErr w:type="gramEnd"/>
+      <w:r>
+        <w:t>=query&amp;list=search&amp;srsearch=Nelson%20Mandela&amp;utf8=&amp;format=json</w:t>
+      </w:r>
+    </w:p>
+    <w:p/>
+    <w:p>
+      <w:pPr>
+        <w:pStyle w:val="Heading4"/>
+        <w:spacing w:before="0"/>
+      </w:pPr>
+      <w:r>
+        <w:t>GIT GET CURRENT REPOSITORY</w:t>
+      </w:r>
+    </w:p>
+    <w:p>
+      <w:proofErr w:type="spellStart"/>
+      <w:r>
+        <w:t>git</w:t>
+      </w:r>
+      <w:proofErr w:type="spellEnd"/>
+      <w:r>
+        <w:t xml:space="preserve"> </w:t>
+      </w:r>
+      <w:proofErr w:type="spellStart"/>
+      <w:r>
+        <w:t>config</w:t>
+      </w:r>
+      <w:proofErr w:type="spellEnd"/>
+      <w:r>
+        <w:t xml:space="preserve"> --local remote.origin.url</w:t>
       </w:r>
       <w:bookmarkStart w:id="0" w:name="_GoBack"/>
       <w:bookmarkEnd w:id="0"/>
-    </w:p>
-    <w:p>
-      <w:r>
-        <w:t>https://en.wikipedia.org/w/api.php</w:t>
-      </w:r>
-      <w:proofErr w:type="gramStart"/>
-      <w:r>
-        <w:t>?action</w:t>
-      </w:r>
-      <w:proofErr w:type="gramEnd"/>
-      <w:r>
-        <w:t>=query&amp;list=allpages&amp;apfrom=cats&amp;format=json</w:t>
-      </w:r>
-    </w:p>
-    <w:p>
-      <w:pPr>
-        <w:rPr>
-          <w:rFonts w:ascii="Times New Roman" w:eastAsia="Times New Roman" w:hAnsi="Times New Roman" w:cs="Times New Roman"/>
-          <w:sz w:val="20"/>
-          <w:szCs w:val="20"/>
-          <w:lang w:val="en-CA"/>
-        </w:rPr>
-      </w:pPr>
-      <w:r>
-        <w:rPr>
-          <w:rFonts w:ascii="Times New Roman" w:eastAsia="Times New Roman" w:hAnsi="Times New Roman" w:cs="Times New Roman"/>
-          <w:sz w:val="20"/>
-          <w:szCs w:val="20"/>
-          <w:lang w:val="en-CA"/>
-        </w:rPr>
-        <w:t>- Use list=</w:t>
-      </w:r>
-      <w:proofErr w:type="spellStart"/>
-      <w:r>
-        <w:rPr>
-          <w:rFonts w:ascii="Times New Roman" w:eastAsia="Times New Roman" w:hAnsi="Times New Roman" w:cs="Times New Roman"/>
-          <w:sz w:val="20"/>
-          <w:szCs w:val="20"/>
-          <w:lang w:val="en-CA"/>
-        </w:rPr>
-        <w:t>allpages</w:t>
-      </w:r>
-      <w:proofErr w:type="spellEnd"/>
-    </w:p>
-    <w:p>
-      <w:pPr>
-        <w:rPr>
-          <w:rFonts w:ascii="Times New Roman" w:eastAsia="Times New Roman" w:hAnsi="Times New Roman" w:cs="Times New Roman"/>
-          <w:sz w:val="20"/>
-          <w:szCs w:val="20"/>
-          <w:lang w:val="en-CA"/>
-        </w:rPr>
-      </w:pPr>
-      <w:r>
-        <w:rPr>
-          <w:rFonts w:ascii="Times New Roman" w:eastAsia="Times New Roman" w:hAnsi="Times New Roman" w:cs="Times New Roman"/>
-          <w:sz w:val="20"/>
-          <w:szCs w:val="20"/>
-          <w:lang w:val="en-CA"/>
-        </w:rPr>
-        <w:t>- Use parameter ‘</w:t>
-      </w:r>
-      <w:proofErr w:type="spellStart"/>
-      <w:r>
-        <w:rPr>
-          <w:rFonts w:ascii="Times New Roman" w:eastAsia="Times New Roman" w:hAnsi="Times New Roman" w:cs="Times New Roman"/>
-          <w:sz w:val="20"/>
-          <w:szCs w:val="20"/>
-          <w:lang w:val="en-CA"/>
-        </w:rPr>
-        <w:t>apfrom</w:t>
-      </w:r>
-      <w:proofErr w:type="spellEnd"/>
-      <w:r>
-        <w:rPr>
-          <w:rFonts w:ascii="Times New Roman" w:eastAsia="Times New Roman" w:hAnsi="Times New Roman" w:cs="Times New Roman"/>
-          <w:sz w:val="20"/>
-          <w:szCs w:val="20"/>
-          <w:lang w:val="en-CA"/>
-        </w:rPr>
-        <w:t xml:space="preserve">’ to put the search term </w:t>
-      </w:r>
     </w:p>
     <w:p>
       <w:pPr>
@@ -527,10 +647,33 @@
       <w:color w:val="4F81BD" w:themeColor="accent1"/>
     </w:rPr>
   </w:style>
+  <w:style w:type="paragraph" w:styleId="Heading4">
+    <w:name w:val="heading 4"/>
+    <w:basedOn w:val="Normal"/>
+    <w:next w:val="Normal"/>
+    <w:link w:val="Heading4Char"/>
+    <w:uiPriority w:val="9"/>
+    <w:unhideWhenUsed/>
+    <w:qFormat/>
+    <w:rsid w:val="005D66E1"/>
+    <w:pPr>
+      <w:keepNext/>
+      <w:keepLines/>
+      <w:spacing w:before="200"/>
+      <w:outlineLvl w:val="3"/>
+    </w:pPr>
+    <w:rPr>
+      <w:rFonts w:asciiTheme="majorHAnsi" w:eastAsiaTheme="majorEastAsia" w:hAnsiTheme="majorHAnsi" w:cstheme="majorBidi"/>
+      <w:b/>
+      <w:bCs/>
+      <w:i/>
+      <w:iCs/>
+      <w:color w:val="4F81BD" w:themeColor="accent1"/>
+    </w:rPr>
+  </w:style>
   <w:style w:type="character" w:default="1" w:styleId="DefaultParagraphFont">
     <w:name w:val="Default Paragraph Font"/>
     <w:uiPriority w:val="1"/>
-    <w:semiHidden/>
     <w:unhideWhenUsed/>
   </w:style>
   <w:style w:type="table" w:default="1" w:styleId="TableNormal">
@@ -558,7 +701,6 @@
     <w:name w:val="Hyperlink"/>
     <w:basedOn w:val="DefaultParagraphFont"/>
     <w:uiPriority w:val="99"/>
-    <w:semiHidden/>
     <w:unhideWhenUsed/>
     <w:rsid w:val="006B17F6"/>
     <w:rPr>
@@ -606,6 +748,21 @@
       <w:rFonts w:asciiTheme="majorHAnsi" w:eastAsiaTheme="majorEastAsia" w:hAnsiTheme="majorHAnsi" w:cstheme="majorBidi"/>
       <w:b/>
       <w:bCs/>
+      <w:color w:val="4F81BD" w:themeColor="accent1"/>
+    </w:rPr>
+  </w:style>
+  <w:style w:type="character" w:customStyle="1" w:styleId="Heading4Char">
+    <w:name w:val="Heading 4 Char"/>
+    <w:basedOn w:val="DefaultParagraphFont"/>
+    <w:link w:val="Heading4"/>
+    <w:uiPriority w:val="9"/>
+    <w:rsid w:val="005D66E1"/>
+    <w:rPr>
+      <w:rFonts w:asciiTheme="majorHAnsi" w:eastAsiaTheme="majorEastAsia" w:hAnsiTheme="majorHAnsi" w:cstheme="majorBidi"/>
+      <w:b/>
+      <w:bCs/>
+      <w:i/>
+      <w:iCs/>
       <w:color w:val="4F81BD" w:themeColor="accent1"/>
     </w:rPr>
   </w:style>
@@ -837,10 +994,33 @@
       <w:color w:val="4F81BD" w:themeColor="accent1"/>
     </w:rPr>
   </w:style>
+  <w:style w:type="paragraph" w:styleId="Heading4">
+    <w:name w:val="heading 4"/>
+    <w:basedOn w:val="Normal"/>
+    <w:next w:val="Normal"/>
+    <w:link w:val="Heading4Char"/>
+    <w:uiPriority w:val="9"/>
+    <w:unhideWhenUsed/>
+    <w:qFormat/>
+    <w:rsid w:val="005D66E1"/>
+    <w:pPr>
+      <w:keepNext/>
+      <w:keepLines/>
+      <w:spacing w:before="200"/>
+      <w:outlineLvl w:val="3"/>
+    </w:pPr>
+    <w:rPr>
+      <w:rFonts w:asciiTheme="majorHAnsi" w:eastAsiaTheme="majorEastAsia" w:hAnsiTheme="majorHAnsi" w:cstheme="majorBidi"/>
+      <w:b/>
+      <w:bCs/>
+      <w:i/>
+      <w:iCs/>
+      <w:color w:val="4F81BD" w:themeColor="accent1"/>
+    </w:rPr>
+  </w:style>
   <w:style w:type="character" w:default="1" w:styleId="DefaultParagraphFont">
     <w:name w:val="Default Paragraph Font"/>
     <w:uiPriority w:val="1"/>
-    <w:semiHidden/>
     <w:unhideWhenUsed/>
   </w:style>
   <w:style w:type="table" w:default="1" w:styleId="TableNormal">
@@ -868,7 +1048,6 @@
     <w:name w:val="Hyperlink"/>
     <w:basedOn w:val="DefaultParagraphFont"/>
     <w:uiPriority w:val="99"/>
-    <w:semiHidden/>
     <w:unhideWhenUsed/>
     <w:rsid w:val="006B17F6"/>
     <w:rPr>
@@ -916,6 +1095,21 @@
       <w:rFonts w:asciiTheme="majorHAnsi" w:eastAsiaTheme="majorEastAsia" w:hAnsiTheme="majorHAnsi" w:cstheme="majorBidi"/>
       <w:b/>
       <w:bCs/>
+      <w:color w:val="4F81BD" w:themeColor="accent1"/>
+    </w:rPr>
+  </w:style>
+  <w:style w:type="character" w:customStyle="1" w:styleId="Heading4Char">
+    <w:name w:val="Heading 4 Char"/>
+    <w:basedOn w:val="DefaultParagraphFont"/>
+    <w:link w:val="Heading4"/>
+    <w:uiPriority w:val="9"/>
+    <w:rsid w:val="005D66E1"/>
+    <w:rPr>
+      <w:rFonts w:asciiTheme="majorHAnsi" w:eastAsiaTheme="majorEastAsia" w:hAnsiTheme="majorHAnsi" w:cstheme="majorBidi"/>
+      <w:b/>
+      <w:bCs/>
+      <w:i/>
+      <w:iCs/>
       <w:color w:val="4F81BD" w:themeColor="accent1"/>
     </w:rPr>
   </w:style>

</xml_diff>